<commit_message>
Première version, générateur fonctionnel
</commit_message>
<xml_diff>
--- a/production.docx
+++ b/production.docx
@@ -149,7 +149,39 @@
     </w:p>
     <w:p>
       <w:r>
-        <w:t>But final de la version : Pouvoir visualiser une page sur l’hôte Windows hébergé par le server Linux.</w:t>
+        <w:t>But</w:t>
+      </w:r>
+      <w:r>
+        <w:t> de la version : Pouvoir visualiser une page sur l’hôte Windows</w:t>
+      </w:r>
+    </w:p>
+    <w:p>
+      <w:pPr>
+        <w:pStyle w:val="Titre1"/>
+      </w:pPr>
+      <w:r>
+        <w:t>Version 2</w:t>
+      </w:r>
+    </w:p>
+    <w:p>
+      <w:r>
+        <w:t>Cette seconde version compotera un serveur permettant d’héberger les pages générer par le générateur de la première version. Le paramétrage du server sera mis en avant.</w:t>
+      </w:r>
+      <w:r>
+        <w:t xml:space="preserve"> De plus il faudra développer la ligne de commande à utiliser pour lancer l’actualisation</w:t>
+      </w:r>
+    </w:p>
+    <w:p>
+      <w:pPr>
+        <w:pStyle w:val="Titre1"/>
+      </w:pPr>
+      <w:r>
+        <w:t>Version 3</w:t>
+      </w:r>
+    </w:p>
+    <w:p>
+      <w:r>
+        <w:t>Installation de la solution dans le serveur web avec si le temps le permet une gestion des pages avec Django afin de pouvoir gérer les templates plus aisément.</w:t>
       </w:r>
     </w:p>
     <w:sectPr>
@@ -284,6 +316,92 @@
       <w:rPr>
         <w:rFonts w:hint="default"/>
       </w:rPr>
+    </w:lvl>
+  </w:abstractNum>
+  <w:abstractNum w:abstractNumId="1" w15:restartNumberingAfterBreak="0">
+    <w:nsid w:val="562753C7"/>
+    <w:multiLevelType w:val="multilevel"/>
+    <w:tmpl w:val="040C0027"/>
+    <w:lvl w:ilvl="0">
+      <w:start w:val="1"/>
+      <w:numFmt w:val="upperRoman"/>
+      <w:lvlText w:val="%1."/>
+      <w:lvlJc w:val="left"/>
+      <w:pPr>
+        <w:ind w:left="0" w:firstLine="0"/>
+      </w:pPr>
+    </w:lvl>
+    <w:lvl w:ilvl="1">
+      <w:start w:val="1"/>
+      <w:numFmt w:val="upperLetter"/>
+      <w:lvlText w:val="%2."/>
+      <w:lvlJc w:val="left"/>
+      <w:pPr>
+        <w:ind w:left="720" w:firstLine="0"/>
+      </w:pPr>
+    </w:lvl>
+    <w:lvl w:ilvl="2">
+      <w:start w:val="1"/>
+      <w:numFmt w:val="decimal"/>
+      <w:lvlText w:val="%3."/>
+      <w:lvlJc w:val="left"/>
+      <w:pPr>
+        <w:ind w:left="1440" w:firstLine="0"/>
+      </w:pPr>
+    </w:lvl>
+    <w:lvl w:ilvl="3">
+      <w:start w:val="1"/>
+      <w:numFmt w:val="lowerLetter"/>
+      <w:lvlText w:val="%4)"/>
+      <w:lvlJc w:val="left"/>
+      <w:pPr>
+        <w:ind w:left="2160" w:firstLine="0"/>
+      </w:pPr>
+    </w:lvl>
+    <w:lvl w:ilvl="4">
+      <w:start w:val="1"/>
+      <w:numFmt w:val="decimal"/>
+      <w:lvlText w:val="(%5)"/>
+      <w:lvlJc w:val="left"/>
+      <w:pPr>
+        <w:ind w:left="2880" w:firstLine="0"/>
+      </w:pPr>
+    </w:lvl>
+    <w:lvl w:ilvl="5">
+      <w:start w:val="1"/>
+      <w:numFmt w:val="lowerLetter"/>
+      <w:lvlText w:val="(%6)"/>
+      <w:lvlJc w:val="left"/>
+      <w:pPr>
+        <w:ind w:left="3600" w:firstLine="0"/>
+      </w:pPr>
+    </w:lvl>
+    <w:lvl w:ilvl="6">
+      <w:start w:val="1"/>
+      <w:numFmt w:val="lowerRoman"/>
+      <w:lvlText w:val="(%7)"/>
+      <w:lvlJc w:val="left"/>
+      <w:pPr>
+        <w:ind w:left="4320" w:firstLine="0"/>
+      </w:pPr>
+    </w:lvl>
+    <w:lvl w:ilvl="7">
+      <w:start w:val="1"/>
+      <w:numFmt w:val="lowerLetter"/>
+      <w:lvlText w:val="(%8)"/>
+      <w:lvlJc w:val="left"/>
+      <w:pPr>
+        <w:ind w:left="5040" w:firstLine="0"/>
+      </w:pPr>
+    </w:lvl>
+    <w:lvl w:ilvl="8">
+      <w:start w:val="1"/>
+      <w:numFmt w:val="lowerRoman"/>
+      <w:lvlText w:val="(%9)"/>
+      <w:lvlJc w:val="left"/>
+      <w:pPr>
+        <w:ind w:left="5760" w:firstLine="0"/>
+      </w:pPr>
     </w:lvl>
   </w:abstractNum>
   <w:num w:numId="1">
@@ -321,6 +439,9 @@
     <w:lvlOverride w:ilvl="8">
       <w:startOverride w:val="1"/>
     </w:lvlOverride>
+  </w:num>
+  <w:num w:numId="4">
+    <w:abstractNumId w:val="1"/>
   </w:num>
 </w:numbering>
 </file>

</xml_diff>